<commit_message>
Nodes added to ShortestPathGraph
</commit_message>
<xml_diff>
--- a/Analysis.docx
+++ b/Analysis.docx
@@ -262,10 +262,7 @@
     <w:p>
       <w:r>
         <w:tab/>
-        <w:t>1.</w:t>
-      </w:r>
-      <w:r>
-        <w:t>Given n nodes with coordinates</w:t>
+        <w:t>1.Given n nodes with coordinates</w:t>
       </w:r>
     </w:p>
     <w:p>
@@ -284,33 +281,293 @@
       <w:r>
         <w:t>* each node will have coordinate variables: x, y</w:t>
       </w:r>
+    </w:p>
+    <w:p>
+      <w:pPr>
+        <w:tabs>
+          <w:tab w:val="left" w:pos="1803"/>
+        </w:tabs>
+      </w:pPr>
+    </w:p>
+    <w:p>
+      <w:pPr>
+        <w:tabs>
+          <w:tab w:val="left" w:pos="1803"/>
+        </w:tabs>
+      </w:pPr>
+    </w:p>
+    <w:p>
+      <w:pPr>
+        <w:tabs>
+          <w:tab w:val="left" w:pos="1803"/>
+        </w:tabs>
+      </w:pPr>
+      <w:r>
+        <w:t>Create 15 nodes with random coordinates, and show them in the graph:</w:t>
+      </w:r>
+    </w:p>
+    <w:p>
+      <w:pPr>
+        <w:tabs>
+          <w:tab w:val="left" w:pos="1803"/>
+        </w:tabs>
+      </w:pPr>
+      <w:r>
+        <w:tab/>
+        <w:t>coordinates are in the range from 0 to 9,</w:t>
+      </w:r>
+    </w:p>
+    <w:p>
+      <w:pPr>
+        <w:tabs>
+          <w:tab w:val="left" w:pos="1803"/>
+        </w:tabs>
+        <w:jc w:val="center"/>
+      </w:pPr>
+      <w:r>
+        <w:rPr>
+          <w:noProof/>
+        </w:rPr>
+        <w:lastRenderedPageBreak/>
+        <w:drawing>
+          <wp:inline distT="0" distB="0" distL="0" distR="0" wp14:anchorId="33FBEAF9" wp14:editId="05E8FBCE">
+            <wp:extent cx="3312564" cy="2228849"/>
+            <wp:effectExtent l="0" t="0" r="0" b="6985"/>
+            <wp:docPr id="1" name="Picture 1"/>
+            <wp:cNvGraphicFramePr>
+              <a:graphicFrameLocks xmlns:a="http://schemas.openxmlformats.org/drawingml/2006/main" noChangeAspect="1"/>
+            </wp:cNvGraphicFramePr>
+            <a:graphic xmlns:a="http://schemas.openxmlformats.org/drawingml/2006/main">
+              <a:graphicData uri="http://schemas.openxmlformats.org/drawingml/2006/picture">
+                <pic:pic xmlns:pic="http://schemas.openxmlformats.org/drawingml/2006/picture">
+                  <pic:nvPicPr>
+                    <pic:cNvPr id="0" name="Picture 1"/>
+                    <pic:cNvPicPr>
+                      <a:picLocks noChangeAspect="1" noChangeArrowheads="1"/>
+                    </pic:cNvPicPr>
+                  </pic:nvPicPr>
+                  <pic:blipFill>
+                    <a:blip r:embed="rId7">
+                      <a:extLst>
+                        <a:ext uri="{28A0092B-C50C-407E-A947-70E740481C1C}">
+                          <a14:useLocalDpi xmlns:a14="http://schemas.microsoft.com/office/drawing/2010/main" val="0"/>
+                        </a:ext>
+                      </a:extLst>
+                    </a:blip>
+                    <a:srcRect/>
+                    <a:stretch>
+                      <a:fillRect/>
+                    </a:stretch>
+                  </pic:blipFill>
+                  <pic:spPr bwMode="auto">
+                    <a:xfrm>
+                      <a:off x="0" y="0"/>
+                      <a:ext cx="3312564" cy="2228849"/>
+                    </a:xfrm>
+                    <a:prstGeom prst="rect">
+                      <a:avLst/>
+                    </a:prstGeom>
+                    <a:noFill/>
+                    <a:ln>
+                      <a:noFill/>
+                    </a:ln>
+                  </pic:spPr>
+                </pic:pic>
+              </a:graphicData>
+            </a:graphic>
+          </wp:inline>
+        </w:drawing>
+      </w:r>
+    </w:p>
+    <w:p>
+      <w:pPr>
+        <w:tabs>
+          <w:tab w:val="left" w:pos="1803"/>
+        </w:tabs>
+      </w:pPr>
+      <w:r>
+        <w:t>Hashset is used to prevent coordinate duplication of each node,</w:t>
+      </w:r>
+      <w:r>
+        <w:t xml:space="preserve"> Swing and awt libraries are </w:t>
+      </w:r>
+      <w:r>
+        <w:rPr>
+          <w:rFonts w:hint="eastAsia"/>
+        </w:rPr>
+        <w:t>used to create coordinate system, and draw nodes</w:t>
+      </w:r>
+    </w:p>
+    <w:p>
+      <w:pPr>
+        <w:tabs>
+          <w:tab w:val="left" w:pos="1803"/>
+        </w:tabs>
+      </w:pPr>
+      <w:r>
+        <w:tab/>
+      </w:r>
+      <w:r>
+        <w:rPr>
+          <w:noProof/>
+        </w:rPr>
+        <w:drawing>
+          <wp:inline distT="0" distB="0" distL="0" distR="0" wp14:anchorId="2BD7B380" wp14:editId="460B019B">
+            <wp:extent cx="1957070" cy="435610"/>
+            <wp:effectExtent l="0" t="0" r="0" b="0"/>
+            <wp:docPr id="2" name="Picture 2"/>
+            <wp:cNvGraphicFramePr>
+              <a:graphicFrameLocks xmlns:a="http://schemas.openxmlformats.org/drawingml/2006/main" noChangeAspect="1"/>
+            </wp:cNvGraphicFramePr>
+            <a:graphic xmlns:a="http://schemas.openxmlformats.org/drawingml/2006/main">
+              <a:graphicData uri="http://schemas.openxmlformats.org/drawingml/2006/picture">
+                <pic:pic xmlns:pic="http://schemas.openxmlformats.org/drawingml/2006/picture">
+                  <pic:nvPicPr>
+                    <pic:cNvPr id="0" name="Picture 2"/>
+                    <pic:cNvPicPr>
+                      <a:picLocks noChangeAspect="1" noChangeArrowheads="1"/>
+                    </pic:cNvPicPr>
+                  </pic:nvPicPr>
+                  <pic:blipFill>
+                    <a:blip r:embed="rId8">
+                      <a:extLst>
+                        <a:ext uri="{28A0092B-C50C-407E-A947-70E740481C1C}">
+                          <a14:useLocalDpi xmlns:a14="http://schemas.microsoft.com/office/drawing/2010/main" val="0"/>
+                        </a:ext>
+                      </a:extLst>
+                    </a:blip>
+                    <a:srcRect/>
+                    <a:stretch>
+                      <a:fillRect/>
+                    </a:stretch>
+                  </pic:blipFill>
+                  <pic:spPr bwMode="auto">
+                    <a:xfrm>
+                      <a:off x="0" y="0"/>
+                      <a:ext cx="1957070" cy="435610"/>
+                    </a:xfrm>
+                    <a:prstGeom prst="rect">
+                      <a:avLst/>
+                    </a:prstGeom>
+                    <a:noFill/>
+                    <a:ln>
+                      <a:noFill/>
+                    </a:ln>
+                  </pic:spPr>
+                </pic:pic>
+              </a:graphicData>
+            </a:graphic>
+          </wp:inline>
+        </w:drawing>
+      </w:r>
+    </w:p>
+    <w:p>
+      <w:pPr>
+        <w:tabs>
+          <w:tab w:val="left" w:pos="1803"/>
+        </w:tabs>
+      </w:pPr>
+    </w:p>
+    <w:p>
+      <w:pPr>
+        <w:tabs>
+          <w:tab w:val="left" w:pos="1803"/>
+        </w:tabs>
+        <w:jc w:val="center"/>
+      </w:pPr>
+      <w:r>
+        <w:rPr>
+          <w:noProof/>
+        </w:rPr>
+        <w:drawing>
+          <wp:inline distT="0" distB="0" distL="0" distR="0" wp14:anchorId="3B3C8B6A" wp14:editId="66235B78">
+            <wp:extent cx="4684164" cy="4097619"/>
+            <wp:effectExtent l="0" t="0" r="0" b="0"/>
+            <wp:docPr id="3" name="Picture 3"/>
+            <wp:cNvGraphicFramePr>
+              <a:graphicFrameLocks xmlns:a="http://schemas.openxmlformats.org/drawingml/2006/main" noChangeAspect="1"/>
+            </wp:cNvGraphicFramePr>
+            <a:graphic xmlns:a="http://schemas.openxmlformats.org/drawingml/2006/main">
+              <a:graphicData uri="http://schemas.openxmlformats.org/drawingml/2006/picture">
+                <pic:pic xmlns:pic="http://schemas.openxmlformats.org/drawingml/2006/picture">
+                  <pic:nvPicPr>
+                    <pic:cNvPr id="0" name="Picture 3"/>
+                    <pic:cNvPicPr>
+                      <a:picLocks noChangeAspect="1" noChangeArrowheads="1"/>
+                    </pic:cNvPicPr>
+                  </pic:nvPicPr>
+                  <pic:blipFill>
+                    <a:blip r:embed="rId9">
+                      <a:extLst>
+                        <a:ext uri="{28A0092B-C50C-407E-A947-70E740481C1C}">
+                          <a14:useLocalDpi xmlns:a14="http://schemas.microsoft.com/office/drawing/2010/main" val="0"/>
+                        </a:ext>
+                      </a:extLst>
+                    </a:blip>
+                    <a:srcRect/>
+                    <a:stretch>
+                      <a:fillRect/>
+                    </a:stretch>
+                  </pic:blipFill>
+                  <pic:spPr bwMode="auto">
+                    <a:xfrm>
+                      <a:off x="0" y="0"/>
+                      <a:ext cx="4684232" cy="4097679"/>
+                    </a:xfrm>
+                    <a:prstGeom prst="rect">
+                      <a:avLst/>
+                    </a:prstGeom>
+                    <a:noFill/>
+                    <a:ln>
+                      <a:noFill/>
+                    </a:ln>
+                  </pic:spPr>
+                </pic:pic>
+              </a:graphicData>
+            </a:graphic>
+          </wp:inline>
+        </w:drawing>
+      </w:r>
+    </w:p>
+    <w:p>
+      <w:pPr>
+        <w:tabs>
+          <w:tab w:val="left" w:pos="1803"/>
+        </w:tabs>
+        <w:jc w:val="center"/>
+      </w:pPr>
+      <w:r>
+        <w:t>one random set of nodes created</w:t>
+      </w:r>
+    </w:p>
+    <w:p>
+      <w:pPr>
+        <w:tabs>
+          <w:tab w:val="left" w:pos="1803"/>
+        </w:tabs>
+      </w:pPr>
+    </w:p>
+    <w:p>
+      <w:pPr>
+        <w:tabs>
+          <w:tab w:val="left" w:pos="1803"/>
+        </w:tabs>
+      </w:pPr>
+    </w:p>
+    <w:p>
+      <w:pPr>
+        <w:tabs>
+          <w:tab w:val="left" w:pos="1803"/>
+        </w:tabs>
+      </w:pPr>
+      <w:r>
+        <w:t>Each time add one edge, then check degree , diameter to see if it meets the requirement</w:t>
+      </w:r>
+      <w:r>
+        <w:t>.</w:t>
+      </w:r>
       <w:bookmarkStart w:id="0" w:name="_GoBack"/>
       <w:bookmarkEnd w:id="0"/>
-    </w:p>
-    <w:p>
-      <w:pPr>
-        <w:ind w:left="1440"/>
-      </w:pPr>
-    </w:p>
-    <w:p>
-      <w:pPr>
-        <w:ind w:left="1440"/>
-      </w:pPr>
-    </w:p>
-    <w:p>
-      <w:pPr>
-        <w:ind w:left="1440"/>
-      </w:pPr>
-    </w:p>
-    <w:p>
-      <w:pPr>
-        <w:ind w:left="1440"/>
-      </w:pPr>
-    </w:p>
-    <w:p>
-      <w:pPr>
-        <w:ind w:left="1440"/>
-      </w:pPr>
     </w:p>
     <w:sectPr>
       <w:pgSz w:w="12240" w:h="15840"/>
@@ -1476,6 +1733,33 @@
       <w:contextualSpacing/>
     </w:pPr>
   </w:style>
+  <w:style w:type="paragraph" w:styleId="BalloonText">
+    <w:name w:val="Balloon Text"/>
+    <w:basedOn w:val="Normal"/>
+    <w:link w:val="BalloonTextChar"/>
+    <w:uiPriority w:val="99"/>
+    <w:semiHidden/>
+    <w:unhideWhenUsed/>
+    <w:rsid w:val="00AA1DF3"/>
+    <w:rPr>
+      <w:rFonts w:ascii="Lucida Grande" w:hAnsi="Lucida Grande" w:cs="Lucida Grande"/>
+      <w:sz w:val="18"/>
+      <w:szCs w:val="18"/>
+    </w:rPr>
+  </w:style>
+  <w:style w:type="character" w:customStyle="1" w:styleId="BalloonTextChar">
+    <w:name w:val="Balloon Text Char"/>
+    <w:basedOn w:val="DefaultParagraphFont"/>
+    <w:link w:val="BalloonText"/>
+    <w:uiPriority w:val="99"/>
+    <w:semiHidden/>
+    <w:rsid w:val="00AA1DF3"/>
+    <w:rPr>
+      <w:rFonts w:ascii="Lucida Grande" w:hAnsi="Lucida Grande" w:cs="Lucida Grande"/>
+      <w:sz w:val="18"/>
+      <w:szCs w:val="18"/>
+    </w:rPr>
+  </w:style>
 </w:styles>
 </file>
 
@@ -1710,6 +1994,33 @@
       <w:ind w:left="720"/>
       <w:contextualSpacing/>
     </w:pPr>
+  </w:style>
+  <w:style w:type="paragraph" w:styleId="BalloonText">
+    <w:name w:val="Balloon Text"/>
+    <w:basedOn w:val="Normal"/>
+    <w:link w:val="BalloonTextChar"/>
+    <w:uiPriority w:val="99"/>
+    <w:semiHidden/>
+    <w:unhideWhenUsed/>
+    <w:rsid w:val="00AA1DF3"/>
+    <w:rPr>
+      <w:rFonts w:ascii="Lucida Grande" w:hAnsi="Lucida Grande" w:cs="Lucida Grande"/>
+      <w:sz w:val="18"/>
+      <w:szCs w:val="18"/>
+    </w:rPr>
+  </w:style>
+  <w:style w:type="character" w:customStyle="1" w:styleId="BalloonTextChar">
+    <w:name w:val="Balloon Text Char"/>
+    <w:basedOn w:val="DefaultParagraphFont"/>
+    <w:link w:val="BalloonText"/>
+    <w:uiPriority w:val="99"/>
+    <w:semiHidden/>
+    <w:rsid w:val="00AA1DF3"/>
+    <w:rPr>
+      <w:rFonts w:ascii="Lucida Grande" w:hAnsi="Lucida Grande" w:cs="Lucida Grande"/>
+      <w:sz w:val="18"/>
+      <w:szCs w:val="18"/>
+    </w:rPr>
   </w:style>
 </w:styles>
 </file>
@@ -2039,7 +2350,7 @@
 </file>
 
 <file path=customXml/itemProps1.xml><?xml version="1.0" encoding="utf-8"?>
-<ds:datastoreItem xmlns:ds="http://schemas.openxmlformats.org/officeDocument/2006/customXml" ds:itemID="{ADB17B1B-AF24-6142-8382-574200E0DD3A}">
+<ds:datastoreItem xmlns:ds="http://schemas.openxmlformats.org/officeDocument/2006/customXml" ds:itemID="{BEF7827F-B84B-0B4A-B85B-3B97F694C2EE}">
   <ds:schemaRefs>
     <ds:schemaRef ds:uri="http://schemas.openxmlformats.org/officeDocument/2006/bibliography"/>
   </ds:schemaRefs>

</xml_diff>